<commit_message>
add examples, mappings docx and rm tests and about
</commit_message>
<xml_diff>
--- a/input/images/mappings.docx
+++ b/input/images/mappings.docx
@@ -2417,13 +2417,13 @@
       <w:pPr>
         <w:pStyle w:val="Titre1"/>
       </w:pPr>
-      <w:bookmarkStart w:id="0" w:name="_Toc34751948"/>
-      <w:bookmarkStart w:id="1" w:name="_Toc142042201"/>
+      <w:bookmarkStart w:id="0" w:name="_Toc142042201"/>
+      <w:bookmarkStart w:id="1" w:name="_Toc34751948"/>
       <w:r>
         <w:lastRenderedPageBreak/>
         <w:t>Mise en correspondance entre objets métiers et ressources FHIR</w:t>
       </w:r>
-      <w:bookmarkEnd w:id="1"/>
+      <w:bookmarkEnd w:id="0"/>
     </w:p>
     <w:p>
       <w:pPr>
@@ -2433,7 +2433,7 @@
       <w:r>
         <w:t>Flux 1a – Création d’une ressource</w:t>
       </w:r>
-      <w:bookmarkEnd w:id="0"/>
+      <w:bookmarkEnd w:id="1"/>
       <w:bookmarkEnd w:id="2"/>
     </w:p>
     <w:tbl>
@@ -12282,8 +12282,8 @@
         <w:pStyle w:val="Titre2"/>
       </w:pPr>
       <w:bookmarkStart w:id="13" w:name="_Toc34751951"/>
-      <w:bookmarkStart w:id="14" w:name="_Toc485378378"/>
-      <w:bookmarkStart w:id="15" w:name="_Toc142042206"/>
+      <w:bookmarkStart w:id="14" w:name="_Toc142042206"/>
+      <w:bookmarkStart w:id="15" w:name="_Toc485378378"/>
       <w:r>
         <w:t xml:space="preserve">Flux </w:t>
       </w:r>
@@ -12303,7 +12303,7 @@
         <w:t>s</w:t>
       </w:r>
       <w:bookmarkEnd w:id="13"/>
-      <w:bookmarkEnd w:id="15"/>
+      <w:bookmarkEnd w:id="14"/>
     </w:p>
     <w:tbl>
       <w:tblPr>
@@ -21250,7 +21250,7 @@
       </w:pPr>
       <w:bookmarkStart w:id="23" w:name="_Toc34751956"/>
       <w:bookmarkStart w:id="24" w:name="_Toc142042210"/>
-      <w:bookmarkEnd w:id="14"/>
+      <w:bookmarkEnd w:id="15"/>
       <w:r>
         <w:t xml:space="preserve">Flux </w:t>
       </w:r>
@@ -42837,435 +42837,6 @@
       </w:tr>
     </w:tbl>
     <w:p/>
-    <w:p>
-      <w:pPr>
-        <w:pStyle w:val="TBLTitre"/>
-      </w:pPr>
-    </w:p>
-    <w:p>
-      <w:pPr>
-        <w:pStyle w:val="TBLTitre"/>
-      </w:pPr>
-    </w:p>
-    <w:p>
-      <w:pPr>
-        <w:pStyle w:val="TBLTitre"/>
-      </w:pPr>
-    </w:p>
-    <w:p>
-      <w:pPr>
-        <w:pStyle w:val="TBLTitre"/>
-      </w:pPr>
-    </w:p>
-    <w:p>
-      <w:pPr>
-        <w:pStyle w:val="TBLTitre"/>
-      </w:pPr>
-    </w:p>
-    <w:p>
-      <w:pPr>
-        <w:pStyle w:val="Annexe"/>
-      </w:pPr>
-      <w:bookmarkStart w:id="54" w:name="_Toc34751980"/>
-      <w:bookmarkStart w:id="55" w:name="_Toc142042214"/>
-      <w:r>
-        <w:lastRenderedPageBreak/>
-        <w:t>Annexe 3</w:t>
-      </w:r>
-      <w:r>
-        <w:t> : Exemples</w:t>
-      </w:r>
-      <w:bookmarkEnd w:id="54"/>
-      <w:bookmarkEnd w:id="55"/>
-    </w:p>
-    <w:p>
-      <w:pPr>
-        <w:rPr>
-          <w:szCs w:val="20"/>
-        </w:rPr>
-      </w:pPr>
-      <w:bookmarkStart w:id="56" w:name="_Hlk87347758"/>
-      <w:r>
-        <w:rPr>
-          <w:szCs w:val="20"/>
-        </w:rPr>
-        <w:t>Les exemples sont donnés en utilisant la syntaxe JSON et ne présagent en rien de la syntaxe utilisée par les systèmes mettant en œuvre ce volet.</w:t>
-      </w:r>
-    </w:p>
-    <w:p>
-      <w:pPr>
-        <w:rPr>
-          <w:rFonts w:cs="Arial"/>
-          <w:szCs w:val="20"/>
-        </w:rPr>
-      </w:pPr>
-      <w:r>
-        <w:rPr>
-          <w:rFonts w:cs="Arial"/>
-          <w:szCs w:val="20"/>
-        </w:rPr>
-        <w:t xml:space="preserve">Ci-joint des fichiers d’exemple : </w:t>
-      </w:r>
-    </w:p>
-    <w:bookmarkEnd w:id="56"/>
-    <w:p>
-      <w:pPr>
-        <w:pStyle w:val="TBLListepuces"/>
-        <w:rPr>
-          <w:rFonts w:cs="Arial"/>
-          <w:sz w:val="20"/>
-          <w:szCs w:val="20"/>
-        </w:rPr>
-      </w:pPr>
-      <w:r>
-        <w:rPr>
-          <w:rFonts w:cs="Arial"/>
-          <w:b/>
-          <w:bCs/>
-          <w:sz w:val="20"/>
-          <w:szCs w:val="20"/>
-        </w:rPr>
-        <w:t>Exemple 1 : Ressource Schedule :</w:t>
-      </w:r>
-      <w:r>
-        <w:rPr>
-          <w:rFonts w:cs="Arial"/>
-          <w:sz w:val="20"/>
-          <w:szCs w:val="20"/>
-        </w:rPr>
-        <w:t xml:space="preserve"> </w:t>
-      </w:r>
-      <w:r>
-        <w:rPr>
-          <w:rFonts w:cs="Arial"/>
-          <w:sz w:val="20"/>
-          <w:szCs w:val="20"/>
-        </w:rPr>
-        <w:t>Définition de l’agenda du médecin généraliste Dr Langdon pour l’année 2019 pour les rendez-vous de suivi</w:t>
-      </w:r>
-      <w:r>
-        <w:rPr>
-          <w:rFonts w:cs="Arial"/>
-          <w:sz w:val="20"/>
-          <w:szCs w:val="20"/>
-        </w:rPr>
-        <w:t>. (GAP_exemple1.json)</w:t>
-      </w:r>
-    </w:p>
-    <w:p>
-      <w:pPr>
-        <w:pStyle w:val="TBLListepuces"/>
-        <w:rPr>
-          <w:rFonts w:cs="Arial"/>
-          <w:sz w:val="20"/>
-          <w:szCs w:val="20"/>
-        </w:rPr>
-      </w:pPr>
-      <w:r>
-        <w:rPr>
-          <w:rFonts w:cs="Arial"/>
-          <w:b/>
-          <w:bCs/>
-          <w:sz w:val="20"/>
-          <w:szCs w:val="20"/>
-        </w:rPr>
-        <w:t>Exemple 2 : Ressource Slot :</w:t>
-      </w:r>
-      <w:r>
-        <w:rPr>
-          <w:rFonts w:cs="Arial"/>
-          <w:sz w:val="20"/>
-          <w:szCs w:val="20"/>
-        </w:rPr>
-        <w:t xml:space="preserve"> Dans l’agenda du Dr Langdon, le créneau de 9h15 à 9h30 pour du suivi est libre.</w:t>
-      </w:r>
-      <w:r>
-        <w:rPr>
-          <w:rFonts w:cs="Arial"/>
-          <w:sz w:val="20"/>
-          <w:szCs w:val="20"/>
-        </w:rPr>
-        <w:t xml:space="preserve"> (GAP_exemple2.json)</w:t>
-      </w:r>
-    </w:p>
-    <w:p>
-      <w:pPr>
-        <w:pStyle w:val="TBLListepuces"/>
-        <w:rPr>
-          <w:rFonts w:cs="Arial"/>
-          <w:color w:val="1F497D" w:themeColor="text2"/>
-          <w:sz w:val="20"/>
-          <w:szCs w:val="20"/>
-          <w:u w:val="single"/>
-        </w:rPr>
-      </w:pPr>
-      <w:r>
-        <w:rPr>
-          <w:rFonts w:cs="Arial"/>
-          <w:b/>
-          <w:bCs/>
-          <w:sz w:val="20"/>
-          <w:szCs w:val="20"/>
-        </w:rPr>
-        <w:t xml:space="preserve">Exemple 3 : </w:t>
-      </w:r>
-      <w:r>
-        <w:rPr>
-          <w:rFonts w:cs="Arial"/>
-          <w:b/>
-          <w:bCs/>
-          <w:sz w:val="20"/>
-          <w:szCs w:val="20"/>
-        </w:rPr>
-        <w:t>R</w:t>
-      </w:r>
-      <w:r>
-        <w:rPr>
-          <w:rFonts w:cs="Arial"/>
-          <w:b/>
-          <w:bCs/>
-          <w:sz w:val="20"/>
-          <w:szCs w:val="20"/>
-        </w:rPr>
-        <w:t>essource Appointment</w:t>
-      </w:r>
-      <w:r>
-        <w:rPr>
-          <w:rFonts w:cs="Arial"/>
-          <w:sz w:val="20"/>
-          <w:szCs w:val="20"/>
-        </w:rPr>
-        <w:t> </w:t>
-      </w:r>
-      <w:r>
-        <w:rPr>
-          <w:rFonts w:cs="Arial"/>
-          <w:b/>
-          <w:bCs/>
-          <w:sz w:val="20"/>
-          <w:szCs w:val="20"/>
-        </w:rPr>
-        <w:t>:</w:t>
-      </w:r>
-      <w:r>
-        <w:rPr>
-          <w:rFonts w:cs="Arial"/>
-          <w:b/>
-          <w:bCs/>
-          <w:sz w:val="20"/>
-          <w:szCs w:val="20"/>
-          <w:lang w:bidi="en-US"/>
-        </w:rPr>
-        <w:t xml:space="preserve"> </w:t>
-      </w:r>
-      <w:r>
-        <w:rPr>
-          <w:rFonts w:cs="Arial"/>
-          <w:sz w:val="20"/>
-          <w:szCs w:val="20"/>
-          <w:lang w:bidi="en-US"/>
-        </w:rPr>
-        <w:t xml:space="preserve">Le patient Mr Martin </w:t>
-      </w:r>
-      <w:r>
-        <w:rPr>
-          <w:rFonts w:cs="Arial"/>
-          <w:sz w:val="20"/>
-          <w:szCs w:val="20"/>
-          <w:lang w:bidi="en-US"/>
-        </w:rPr>
-        <w:t>propose</w:t>
-      </w:r>
-      <w:r>
-        <w:rPr>
-          <w:rFonts w:cs="Arial"/>
-          <w:sz w:val="20"/>
-          <w:szCs w:val="20"/>
-          <w:lang w:bidi="en-US"/>
-        </w:rPr>
-        <w:t xml:space="preserve"> un rdv de suivi de 15 minutes avec le dr Langdon le 4 janvier 2019 à 9h15 ; le Dr Langdon doit accepter ou refuser ce rdv.</w:t>
-      </w:r>
-      <w:r>
-        <w:rPr>
-          <w:rFonts w:cs="Arial"/>
-          <w:sz w:val="20"/>
-          <w:szCs w:val="20"/>
-        </w:rPr>
-        <w:t xml:space="preserve"> (GAP_exemple3.json)</w:t>
-      </w:r>
-    </w:p>
-    <w:p>
-      <w:pPr>
-        <w:pStyle w:val="TBLListepuces"/>
-        <w:rPr>
-          <w:rFonts w:cs="Arial"/>
-          <w:sz w:val="20"/>
-          <w:szCs w:val="20"/>
-        </w:rPr>
-      </w:pPr>
-      <w:r>
-        <w:rPr>
-          <w:rFonts w:cs="Arial"/>
-          <w:b/>
-          <w:bCs/>
-          <w:sz w:val="20"/>
-          <w:szCs w:val="20"/>
-        </w:rPr>
-        <w:t xml:space="preserve">Exemple 4 : </w:t>
-      </w:r>
-      <w:r>
-        <w:rPr>
-          <w:rFonts w:cs="Arial"/>
-          <w:b/>
-          <w:bCs/>
-          <w:sz w:val="20"/>
-          <w:szCs w:val="20"/>
-        </w:rPr>
-        <w:t>Corps de la réponse à la requête suivante</w:t>
-      </w:r>
-      <w:r>
-        <w:rPr>
-          <w:rFonts w:cs="Arial"/>
-          <w:sz w:val="20"/>
-          <w:szCs w:val="20"/>
-        </w:rPr>
-        <w:t> </w:t>
-      </w:r>
-      <w:r>
-        <w:rPr>
-          <w:rFonts w:cs="Arial"/>
-          <w:b/>
-          <w:bCs/>
-          <w:sz w:val="20"/>
-          <w:szCs w:val="20"/>
-        </w:rPr>
-        <w:t xml:space="preserve">: </w:t>
-      </w:r>
-      <w:r>
-        <w:rPr>
-          <w:rFonts w:cs="Arial"/>
-          <w:sz w:val="20"/>
-          <w:szCs w:val="20"/>
-        </w:rPr>
-        <w:t>(GAP_exemple4.json)</w:t>
-      </w:r>
-    </w:p>
-    <w:p>
-      <w:pPr>
-        <w:ind w:left="357"/>
-        <w:rPr>
-          <w:szCs w:val="20"/>
-          <w:lang w:bidi="en-US"/>
-        </w:rPr>
-      </w:pPr>
-      <w:r>
-        <w:rPr>
-          <w:szCs w:val="20"/>
-          <w:lang w:bidi="en-US"/>
-        </w:rPr>
-        <w:t xml:space="preserve">La requête ci-dessous représente une recherche de disponibilités d’un médecin généraliste (code SM54 de la TRE R38 de l’ensemble des spécialités) à Paris entre le 02/01/2019 et le 06/01/2019. La réponse doit retourner les ressources </w:t>
-      </w:r>
-      <w:r>
-        <w:rPr>
-          <w:i/>
-          <w:szCs w:val="20"/>
-          <w:lang w:bidi="en-US"/>
-        </w:rPr>
-        <w:t>Slot</w:t>
-      </w:r>
-      <w:r>
-        <w:rPr>
-          <w:szCs w:val="20"/>
-          <w:lang w:bidi="en-US"/>
-        </w:rPr>
-        <w:t xml:space="preserve"> répondant à ces critères de recherche ainsi que la ressource </w:t>
-      </w:r>
-      <w:r>
-        <w:rPr>
-          <w:i/>
-          <w:szCs w:val="20"/>
-          <w:lang w:bidi="en-US"/>
-        </w:rPr>
-        <w:t>Schedule</w:t>
-      </w:r>
-      <w:r>
-        <w:rPr>
-          <w:szCs w:val="20"/>
-          <w:lang w:bidi="en-US"/>
-        </w:rPr>
-        <w:t xml:space="preserve"> et </w:t>
-      </w:r>
-      <w:r>
-        <w:rPr>
-          <w:i/>
-          <w:szCs w:val="20"/>
-          <w:lang w:bidi="en-US"/>
-        </w:rPr>
-        <w:t>PractitionerRole</w:t>
-      </w:r>
-      <w:r>
-        <w:rPr>
-          <w:szCs w:val="20"/>
-          <w:lang w:bidi="en-US"/>
-        </w:rPr>
-        <w:t xml:space="preserve"> (actor) qui y sont liés.</w:t>
-      </w:r>
-    </w:p>
-    <w:p>
-      <w:pPr>
-        <w:ind w:left="357"/>
-        <w:rPr>
-          <w:i/>
-          <w:u w:val="single"/>
-          <w:lang w:bidi="en-US"/>
-        </w:rPr>
-      </w:pPr>
-      <w:r>
-        <w:rPr>
-          <w:i/>
-          <w:u w:val="single"/>
-          <w:lang w:bidi="en-US"/>
-        </w:rPr>
-        <w:t>Requête</w:t>
-      </w:r>
-    </w:p>
-    <w:p>
-      <w:pPr>
-        <w:pStyle w:val="PrformatHTML"/>
-        <w:shd w:val="clear" w:color="auto" w:fill="F2F2F2" w:themeFill="background1" w:themeFillShade="F2"/>
-        <w:ind w:left="357"/>
-      </w:pPr>
-      <w:r>
-        <w:t>Get example.com/base/Slot?</w:t>
-      </w:r>
-      <w:r>
-        <w:rPr>
-          <w:color w:val="1F497D" w:themeColor="text2"/>
-        </w:rPr>
-        <w:t>_include=Slot:schedule</w:t>
-      </w:r>
-      <w:r>
-        <w:t>&amp;</w:t>
-      </w:r>
-      <w:r>
-        <w:rPr>
-          <w:color w:val="8064A2" w:themeColor="accent4"/>
-        </w:rPr>
-        <w:t>start=ge2019-01-02&amp;start=le2019-01-06&amp;schedule.actor:PractitionerRole.specialty=</w:t>
-      </w:r>
-      <w:r>
-        <w:rPr>
-          <w:color w:val="8064A2" w:themeColor="accent4"/>
-        </w:rPr>
-        <w:t>https://mos.esante.gouv.fr/NOS/TRE_R38-SpecialiteOrdinale/FHIR/TRE-R38-SpecialiteOrdinale</w:t>
-      </w:r>
-      <w:r>
-        <w:rPr>
-          <w:color w:val="8064A2" w:themeColor="accent4"/>
-        </w:rPr>
-        <w:t>|SM54&amp;schedule.actor:PractitionerRole.address=Paris&amp;status=free</w:t>
-      </w:r>
-    </w:p>
     <w:sectPr>
       <w:headerReference w:type="default" r:id="rId39"/>
       <w:footerReference w:type="default" r:id="rId40"/>
@@ -53359,12 +52930,16 @@
 </file>
 
 <file path=customXml/item2.xml><?xml version="1.0" encoding="utf-8"?>
-<?mso-contentType ?>
-<FormTemplates xmlns="http://schemas.microsoft.com/sharepoint/v3/contenttype/forms">
-  <Display>DocumentLibraryForm</Display>
-  <Edit>DocumentLibraryForm</Edit>
-  <New>DocumentLibraryForm</New>
-</FormTemplates>
+<p:properties xmlns:p="http://schemas.microsoft.com/office/2006/metadata/properties" xmlns:xsi="http://www.w3.org/2001/XMLSchema-instance" xmlns:pc="http://schemas.microsoft.com/office/infopath/2007/PartnerControls">
+  <documentManagement>
+    <TaxCatchAll xmlns="17d13f71-f065-4f09-8787-38d5d93a2db4" xsi:nil="true"/>
+    <lcf76f155ced4ddcb4097134ff3c332f xmlns="51bc01aa-08ab-4208-b541-d92dfbe33f64">
+      <Terms xmlns="http://schemas.microsoft.com/office/infopath/2007/PartnerControls"/>
+    </lcf76f155ced4ddcb4097134ff3c332f>
+    <_ip_UnifiedCompliancePolicyUIAction xmlns="http://schemas.microsoft.com/sharepoint/v3" xsi:nil="true"/>
+    <_ip_UnifiedCompliancePolicyProperties xmlns="http://schemas.microsoft.com/sharepoint/v3" xsi:nil="true"/>
+  </documentManagement>
+</p:properties>
 </file>
 
 <file path=customXml/item3.xml><?xml version="1.0" encoding="utf-8"?>
@@ -53628,16 +53203,12 @@
 </file>
 
 <file path=customXml/item4.xml><?xml version="1.0" encoding="utf-8"?>
-<p:properties xmlns:p="http://schemas.microsoft.com/office/2006/metadata/properties" xmlns:xsi="http://www.w3.org/2001/XMLSchema-instance" xmlns:pc="http://schemas.microsoft.com/office/infopath/2007/PartnerControls">
-  <documentManagement>
-    <TaxCatchAll xmlns="17d13f71-f065-4f09-8787-38d5d93a2db4" xsi:nil="true"/>
-    <lcf76f155ced4ddcb4097134ff3c332f xmlns="51bc01aa-08ab-4208-b541-d92dfbe33f64">
-      <Terms xmlns="http://schemas.microsoft.com/office/infopath/2007/PartnerControls"/>
-    </lcf76f155ced4ddcb4097134ff3c332f>
-    <_ip_UnifiedCompliancePolicyUIAction xmlns="http://schemas.microsoft.com/sharepoint/v3" xsi:nil="true"/>
-    <_ip_UnifiedCompliancePolicyProperties xmlns="http://schemas.microsoft.com/sharepoint/v3" xsi:nil="true"/>
-  </documentManagement>
-</p:properties>
+<?mso-contentType ?>
+<FormTemplates xmlns="http://schemas.microsoft.com/sharepoint/v3/contenttype/forms">
+  <Display>DocumentLibraryForm</Display>
+  <Edit>DocumentLibraryForm</Edit>
+  <New>DocumentLibraryForm</New>
+</FormTemplates>
 </file>
 
 <file path=customXml/itemProps1.xml><?xml version="1.0" encoding="utf-8"?>
@@ -53649,9 +53220,13 @@
 </file>
 
 <file path=customXml/itemProps2.xml><?xml version="1.0" encoding="utf-8"?>
-<ds:datastoreItem xmlns:ds="http://schemas.openxmlformats.org/officeDocument/2006/customXml" ds:itemID="{30B6EFED-A14A-478A-82FD-E0EF04AC462D}">
+<ds:datastoreItem xmlns:ds="http://schemas.openxmlformats.org/officeDocument/2006/customXml" ds:itemID="{23911BFD-C1E9-40AC-885A-7857BD476299}">
   <ds:schemaRefs>
-    <ds:schemaRef ds:uri="http://schemas.microsoft.com/sharepoint/v3/contenttype/forms"/>
+    <ds:schemaRef ds:uri="http://schemas.microsoft.com/office/2006/metadata/properties"/>
+    <ds:schemaRef ds:uri="http://schemas.microsoft.com/office/infopath/2007/PartnerControls"/>
+    <ds:schemaRef ds:uri="17d13f71-f065-4f09-8787-38d5d93a2db4"/>
+    <ds:schemaRef ds:uri="51bc01aa-08ab-4208-b541-d92dfbe33f64"/>
+    <ds:schemaRef ds:uri="http://schemas.microsoft.com/sharepoint/v3"/>
   </ds:schemaRefs>
 </ds:datastoreItem>
 </file>
@@ -53677,13 +53252,9 @@
 </file>
 
 <file path=customXml/itemProps4.xml><?xml version="1.0" encoding="utf-8"?>
-<ds:datastoreItem xmlns:ds="http://schemas.openxmlformats.org/officeDocument/2006/customXml" ds:itemID="{23911BFD-C1E9-40AC-885A-7857BD476299}">
+<ds:datastoreItem xmlns:ds="http://schemas.openxmlformats.org/officeDocument/2006/customXml" ds:itemID="{30B6EFED-A14A-478A-82FD-E0EF04AC462D}">
   <ds:schemaRefs>
-    <ds:schemaRef ds:uri="http://schemas.microsoft.com/office/2006/metadata/properties"/>
-    <ds:schemaRef ds:uri="http://schemas.microsoft.com/office/infopath/2007/PartnerControls"/>
-    <ds:schemaRef ds:uri="17d13f71-f065-4f09-8787-38d5d93a2db4"/>
-    <ds:schemaRef ds:uri="51bc01aa-08ab-4208-b541-d92dfbe33f64"/>
-    <ds:schemaRef ds:uri="http://schemas.microsoft.com/sharepoint/v3"/>
+    <ds:schemaRef ds:uri="http://schemas.microsoft.com/sharepoint/v3/contenttype/forms"/>
   </ds:schemaRefs>
 </ds:datastoreItem>
 </file>
</xml_diff>